<commit_message>
Final document for Homework 11
</commit_message>
<xml_diff>
--- a/hw11/Divya_Babu_HW11.docx
+++ b/hw11/Divya_Babu_HW11.docx
@@ -21,10 +21,8 @@
           <w:sz w:val="40"/>
           <w:szCs w:val="40"/>
         </w:rPr>
-        <w:t>Homew</w:t>
-      </w:r>
-      <w:bookmarkStart w:id="0" w:name="_GoBack"/>
-      <w:bookmarkEnd w:id="0"/>
+        <w:t xml:space="preserve">Homework </w:t>
+      </w:r>
       <w:r>
         <w:rPr>
           <w:rFonts w:cstheme="minorHAnsi"/>
@@ -33,16 +31,6 @@
           <w:sz w:val="40"/>
           <w:szCs w:val="40"/>
         </w:rPr>
-        <w:t xml:space="preserve">ork </w:t>
-      </w:r>
-      <w:r>
-        <w:rPr>
-          <w:rFonts w:cstheme="minorHAnsi"/>
-          <w:b/>
-          <w:bCs/>
-          <w:sz w:val="40"/>
-          <w:szCs w:val="40"/>
-        </w:rPr>
         <w:t>11</w:t>
       </w:r>
     </w:p>
@@ -57,6 +45,7 @@
           <w:szCs w:val="28"/>
         </w:rPr>
       </w:pPr>
+      <w:proofErr w:type="spellStart"/>
       <w:r>
         <w:rPr>
           <w:rFonts w:cstheme="minorHAnsi"/>
@@ -65,9 +54,9 @@
           <w:sz w:val="28"/>
           <w:szCs w:val="28"/>
         </w:rPr>
-        <w:t xml:space="preserve">Divya Raaga </w:t>
-      </w:r>
-      <w:proofErr w:type="spellStart"/>
+        <w:t>Divya</w:t>
+      </w:r>
+      <w:proofErr w:type="spellEnd"/>
       <w:r>
         <w:rPr>
           <w:rFonts w:cstheme="minorHAnsi"/>
@@ -76,12 +65,46 @@
           <w:sz w:val="28"/>
           <w:szCs w:val="28"/>
         </w:rPr>
+        <w:t xml:space="preserve"> </w:t>
+      </w:r>
+      <w:proofErr w:type="spellStart"/>
+      <w:r>
+        <w:rPr>
+          <w:rFonts w:cstheme="minorHAnsi"/>
+          <w:i/>
+          <w:iCs/>
+          <w:sz w:val="28"/>
+          <w:szCs w:val="28"/>
+        </w:rPr>
+        <w:t>Raaga</w:t>
+      </w:r>
+      <w:proofErr w:type="spellEnd"/>
+      <w:r>
+        <w:rPr>
+          <w:rFonts w:cstheme="minorHAnsi"/>
+          <w:i/>
+          <w:iCs/>
+          <w:sz w:val="28"/>
+          <w:szCs w:val="28"/>
+        </w:rPr>
+        <w:t xml:space="preserve"> </w:t>
+      </w:r>
+      <w:proofErr w:type="spellStart"/>
+      <w:r>
+        <w:rPr>
+          <w:rFonts w:cstheme="minorHAnsi"/>
+          <w:i/>
+          <w:iCs/>
+          <w:sz w:val="28"/>
+          <w:szCs w:val="28"/>
+        </w:rPr>
         <w:t>babu</w:t>
       </w:r>
       <w:proofErr w:type="spellEnd"/>
     </w:p>
     <w:p>
       <w:pPr>
+        <w:jc w:val="center"/>
         <w:rPr>
           <w:rFonts w:ascii="Segoe UI" w:hAnsi="Segoe UI" w:cs="Segoe UI"/>
           <w:color w:val="24292E"/>
@@ -124,6 +147,19 @@
     </w:p>
     <w:p>
       <w:pPr>
+        <w:jc w:val="center"/>
+        <w:rPr>
+          <w:rFonts w:ascii="Segoe UI" w:hAnsi="Segoe UI" w:cs="Segoe UI"/>
+          <w:color w:val="24292E"/>
+          <w:sz w:val="32"/>
+          <w:szCs w:val="32"/>
+          <w:u w:val="single"/>
+          <w:shd w:val="clear" w:color="auto" w:fill="FFFFFF"/>
+        </w:rPr>
+      </w:pPr>
+    </w:p>
+    <w:p>
+      <w:pPr>
         <w:rPr>
           <w:rFonts w:ascii="Segoe UI" w:hAnsi="Segoe UI" w:cs="Segoe UI"/>
           <w:color w:val="24292E"/>
@@ -135,6 +171,8 @@
           <w:rFonts w:ascii="Segoe UI" w:hAnsi="Segoe UI" w:cs="Segoe UI"/>
           <w:b/>
           <w:color w:val="24292E"/>
+          <w:sz w:val="28"/>
+          <w:szCs w:val="28"/>
           <w:shd w:val="clear" w:color="auto" w:fill="FFFFFF"/>
         </w:rPr>
         <w:t>Run 1:</w:t>
@@ -162,6 +200,367 @@
           <w:color w:val="24292E"/>
           <w:shd w:val="clear" w:color="auto" w:fill="FFFFFF"/>
         </w:rPr>
+        <w:t>No of Iterations</w:t>
+      </w:r>
+      <w:r>
+        <w:rPr>
+          <w:rFonts w:ascii="Segoe UI" w:hAnsi="Segoe UI" w:cs="Segoe UI"/>
+          <w:color w:val="24292E"/>
+          <w:shd w:val="clear" w:color="auto" w:fill="FFFFFF"/>
+        </w:rPr>
+        <w:t>: 50000</w:t>
+      </w:r>
+    </w:p>
+    <w:p>
+      <w:pPr>
+        <w:rPr>
+          <w:rFonts w:ascii="Segoe UI" w:hAnsi="Segoe UI" w:cs="Segoe UI"/>
+          <w:color w:val="24292E"/>
+          <w:shd w:val="clear" w:color="auto" w:fill="FFFFFF"/>
+        </w:rPr>
+      </w:pPr>
+      <w:r>
+        <w:rPr>
+          <w:rFonts w:ascii="Segoe UI" w:hAnsi="Segoe UI" w:cs="Segoe UI"/>
+          <w:color w:val="24292E"/>
+          <w:shd w:val="clear" w:color="auto" w:fill="FFFFFF"/>
+        </w:rPr>
+        <w:t>Total number of landings: 70</w:t>
+      </w:r>
+    </w:p>
+    <w:p>
+      <w:pPr>
+        <w:rPr>
+          <w:rFonts w:ascii="Times New Roman" w:eastAsia="Times New Roman" w:hAnsi="Times New Roman" w:cs="Times New Roman"/>
+          <w:sz w:val="24"/>
+          <w:szCs w:val="24"/>
+        </w:rPr>
+      </w:pPr>
+      <w:r>
+        <w:rPr>
+          <w:rFonts w:ascii="Segoe UI" w:hAnsi="Segoe UI" w:cs="Segoe UI"/>
+          <w:color w:val="24292E"/>
+          <w:shd w:val="clear" w:color="auto" w:fill="FFFFFF"/>
+        </w:rPr>
+        <w:t xml:space="preserve">Logs: </w:t>
+      </w:r>
+      <w:hyperlink r:id="rId4" w:history="1">
+        <w:r>
+          <w:rPr>
+            <w:rFonts w:ascii="Times New Roman" w:eastAsia="Times New Roman" w:hAnsi="Times New Roman" w:cs="Times New Roman"/>
+            <w:color w:val="0000FF"/>
+            <w:sz w:val="24"/>
+            <w:szCs w:val="24"/>
+            <w:u w:val="single"/>
+          </w:rPr>
+          <w:t>https://github.com/Divyaraaga/w251-DeepLearning/blob/master/hw11/logs/hw11_1st_run</w:t>
+        </w:r>
+      </w:hyperlink>
+    </w:p>
+    <w:p>
+      <w:pPr>
+        <w:rPr>
+          <w:rFonts w:ascii="Times New Roman" w:eastAsia="Times New Roman" w:hAnsi="Times New Roman" w:cs="Times New Roman"/>
+          <w:sz w:val="24"/>
+          <w:szCs w:val="24"/>
+        </w:rPr>
+      </w:pPr>
+      <w:r>
+        <w:rPr>
+          <w:rFonts w:ascii="Segoe UI" w:hAnsi="Segoe UI" w:cs="Segoe UI"/>
+          <w:color w:val="24292E"/>
+          <w:shd w:val="clear" w:color="auto" w:fill="FFFFFF"/>
+        </w:rPr>
+        <w:t>Video</w:t>
+      </w:r>
+      <w:r>
+        <w:rPr>
+          <w:rFonts w:ascii="Segoe UI" w:hAnsi="Segoe UI" w:cs="Segoe UI"/>
+          <w:color w:val="24292E"/>
+          <w:shd w:val="clear" w:color="auto" w:fill="FFFFFF"/>
+        </w:rPr>
+        <w:t xml:space="preserve">: </w:t>
+      </w:r>
+      <w:hyperlink r:id="rId5" w:history="1">
+        <w:r>
+          <w:rPr>
+            <w:rFonts w:ascii="Times New Roman" w:eastAsia="Times New Roman" w:hAnsi="Times New Roman" w:cs="Times New Roman"/>
+            <w:color w:val="0000FF"/>
+            <w:sz w:val="24"/>
+            <w:szCs w:val="24"/>
+            <w:u w:val="single"/>
+          </w:rPr>
+          <w:t>https://github.com/Divyaraaga/w251-DeepLearning/blob/master/hw11/videos/first_run_frame9000.mp4</w:t>
+        </w:r>
+      </w:hyperlink>
+    </w:p>
+    <w:p>
+      <w:pPr>
+        <w:rPr>
+          <w:rFonts w:ascii="Segoe UI" w:hAnsi="Segoe UI" w:cs="Segoe UI"/>
+          <w:color w:val="24292E"/>
+          <w:shd w:val="clear" w:color="auto" w:fill="FFFFFF"/>
+        </w:rPr>
+      </w:pPr>
+    </w:p>
+    <w:p>
+      <w:pPr>
+        <w:rPr>
+          <w:rFonts w:ascii="Segoe UI" w:hAnsi="Segoe UI" w:cs="Segoe UI"/>
+          <w:color w:val="24292E"/>
+          <w:shd w:val="clear" w:color="auto" w:fill="FFFFFF"/>
+        </w:rPr>
+      </w:pPr>
+      <w:r>
+        <w:rPr>
+          <w:rFonts w:ascii="Segoe UI" w:hAnsi="Segoe UI" w:cs="Segoe UI"/>
+          <w:b/>
+          <w:color w:val="24292E"/>
+          <w:sz w:val="28"/>
+          <w:szCs w:val="28"/>
+          <w:shd w:val="clear" w:color="auto" w:fill="FFFFFF"/>
+        </w:rPr>
+        <w:t>Run 2:</w:t>
+      </w:r>
+      <w:r>
+        <w:rPr>
+          <w:rFonts w:ascii="Segoe UI" w:hAnsi="Segoe UI" w:cs="Segoe UI"/>
+          <w:color w:val="24292E"/>
+          <w:shd w:val="clear" w:color="auto" w:fill="FFFFFF"/>
+        </w:rPr>
+        <w:t xml:space="preserve"> Added 2 more layers to the model with nodes 128 and 64</w:t>
+      </w:r>
+    </w:p>
+    <w:p>
+      <w:pPr>
+        <w:rPr>
+          <w:rFonts w:ascii="Segoe UI" w:hAnsi="Segoe UI" w:cs="Segoe UI"/>
+          <w:color w:val="24292E"/>
+          <w:shd w:val="clear" w:color="auto" w:fill="FFFFFF"/>
+        </w:rPr>
+      </w:pPr>
+      <w:r>
+        <w:rPr>
+          <w:rFonts w:ascii="Segoe UI" w:hAnsi="Segoe UI" w:cs="Segoe UI"/>
+          <w:color w:val="24292E"/>
+          <w:shd w:val="clear" w:color="auto" w:fill="FFFFFF"/>
+        </w:rPr>
+        <w:t>No of Iterations</w:t>
+      </w:r>
+      <w:r>
+        <w:rPr>
+          <w:rFonts w:ascii="Segoe UI" w:hAnsi="Segoe UI" w:cs="Segoe UI"/>
+          <w:color w:val="24292E"/>
+          <w:shd w:val="clear" w:color="auto" w:fill="FFFFFF"/>
+        </w:rPr>
+        <w:t>: 50000</w:t>
+      </w:r>
+    </w:p>
+    <w:p>
+      <w:pPr>
+        <w:rPr>
+          <w:rFonts w:ascii="Segoe UI" w:hAnsi="Segoe UI" w:cs="Segoe UI"/>
+          <w:color w:val="24292E"/>
+          <w:shd w:val="clear" w:color="auto" w:fill="FFFFFF"/>
+        </w:rPr>
+      </w:pPr>
+      <w:r>
+        <w:rPr>
+          <w:rFonts w:ascii="Segoe UI" w:hAnsi="Segoe UI" w:cs="Segoe UI"/>
+          <w:color w:val="24292E"/>
+          <w:shd w:val="clear" w:color="auto" w:fill="FFFFFF"/>
+        </w:rPr>
+        <w:t>Total number of landings: 59, worsened the model</w:t>
+      </w:r>
+    </w:p>
+    <w:p>
+      <w:pPr>
+        <w:rPr>
+          <w:rFonts w:ascii="Times New Roman" w:eastAsia="Times New Roman" w:hAnsi="Times New Roman" w:cs="Times New Roman"/>
+          <w:sz w:val="24"/>
+          <w:szCs w:val="24"/>
+        </w:rPr>
+      </w:pPr>
+      <w:r>
+        <w:rPr>
+          <w:rFonts w:ascii="Segoe UI" w:hAnsi="Segoe UI" w:cs="Segoe UI"/>
+          <w:color w:val="24292E"/>
+          <w:shd w:val="clear" w:color="auto" w:fill="FFFFFF"/>
+        </w:rPr>
+        <w:t xml:space="preserve">Logs: </w:t>
+      </w:r>
+      <w:hyperlink r:id="rId6" w:history="1">
+        <w:r>
+          <w:rPr>
+            <w:rFonts w:ascii="Times New Roman" w:eastAsia="Times New Roman" w:hAnsi="Times New Roman" w:cs="Times New Roman"/>
+            <w:color w:val="0000FF"/>
+            <w:sz w:val="24"/>
+            <w:szCs w:val="24"/>
+            <w:u w:val="single"/>
+          </w:rPr>
+          <w:t>https://github.com/Divyaraaga/w251-DeepLearning/blob/master/hw11/logs/hw11_2nd_run</w:t>
+        </w:r>
+      </w:hyperlink>
+    </w:p>
+    <w:p>
+      <w:pPr>
+        <w:rPr>
+          <w:rFonts w:ascii="Times New Roman" w:eastAsia="Times New Roman" w:hAnsi="Times New Roman" w:cs="Times New Roman"/>
+          <w:sz w:val="24"/>
+          <w:szCs w:val="24"/>
+        </w:rPr>
+      </w:pPr>
+      <w:r>
+        <w:rPr>
+          <w:rFonts w:ascii="Segoe UI" w:hAnsi="Segoe UI" w:cs="Segoe UI"/>
+          <w:color w:val="24292E"/>
+          <w:shd w:val="clear" w:color="auto" w:fill="FFFFFF"/>
+        </w:rPr>
+        <w:t>Video:</w:t>
+      </w:r>
+      <w:r>
+        <w:rPr>
+          <w:rFonts w:ascii="Segoe UI" w:hAnsi="Segoe UI" w:cs="Segoe UI"/>
+          <w:color w:val="24292E"/>
+          <w:shd w:val="clear" w:color="auto" w:fill="FFFFFF"/>
+        </w:rPr>
+        <w:t xml:space="preserve"> </w:t>
+      </w:r>
+      <w:hyperlink r:id="rId7" w:history="1">
+        <w:r>
+          <w:rPr>
+            <w:rFonts w:ascii="Times New Roman" w:eastAsia="Times New Roman" w:hAnsi="Times New Roman" w:cs="Times New Roman"/>
+            <w:color w:val="0000FF"/>
+            <w:sz w:val="24"/>
+            <w:szCs w:val="24"/>
+            <w:u w:val="single"/>
+          </w:rPr>
+          <w:t>https://github.com/Divyaraaga/w251-DeepLearning/blob/master/hw11/videos/secrunframe9000.mp4</w:t>
+        </w:r>
+      </w:hyperlink>
+    </w:p>
+    <w:p>
+      <w:pPr>
+        <w:rPr>
+          <w:rFonts w:ascii="Segoe UI" w:hAnsi="Segoe UI" w:cs="Segoe UI"/>
+          <w:color w:val="24292E"/>
+          <w:shd w:val="clear" w:color="auto" w:fill="FFFFFF"/>
+        </w:rPr>
+      </w:pPr>
+    </w:p>
+    <w:p>
+      <w:pPr>
+        <w:rPr>
+          <w:rFonts w:ascii="Segoe UI" w:hAnsi="Segoe UI" w:cs="Segoe UI"/>
+          <w:color w:val="24292E"/>
+          <w:shd w:val="clear" w:color="auto" w:fill="FFFFFF"/>
+        </w:rPr>
+      </w:pPr>
+      <w:r>
+        <w:rPr>
+          <w:rFonts w:ascii="Segoe UI" w:hAnsi="Segoe UI" w:cs="Segoe UI"/>
+          <w:b/>
+          <w:color w:val="24292E"/>
+          <w:sz w:val="28"/>
+          <w:szCs w:val="28"/>
+          <w:shd w:val="clear" w:color="auto" w:fill="FFFFFF"/>
+        </w:rPr>
+        <w:t xml:space="preserve">Run </w:t>
+      </w:r>
+      <w:r>
+        <w:rPr>
+          <w:rFonts w:ascii="Segoe UI" w:hAnsi="Segoe UI" w:cs="Segoe UI"/>
+          <w:b/>
+          <w:color w:val="24292E"/>
+          <w:sz w:val="28"/>
+          <w:szCs w:val="28"/>
+          <w:shd w:val="clear" w:color="auto" w:fill="FFFFFF"/>
+        </w:rPr>
+        <w:t>3</w:t>
+      </w:r>
+      <w:r>
+        <w:rPr>
+          <w:rFonts w:ascii="Segoe UI" w:hAnsi="Segoe UI" w:cs="Segoe UI"/>
+          <w:b/>
+          <w:color w:val="24292E"/>
+          <w:sz w:val="28"/>
+          <w:szCs w:val="28"/>
+          <w:shd w:val="clear" w:color="auto" w:fill="FFFFFF"/>
+        </w:rPr>
+        <w:t>:</w:t>
+      </w:r>
+      <w:r>
+        <w:rPr>
+          <w:rFonts w:ascii="Segoe UI" w:hAnsi="Segoe UI" w:cs="Segoe UI"/>
+          <w:color w:val="24292E"/>
+          <w:shd w:val="clear" w:color="auto" w:fill="FFFFFF"/>
+        </w:rPr>
+        <w:t xml:space="preserve"> Added 2 more layers to the model with nodes 128 and 64 and </w:t>
+      </w:r>
+    </w:p>
+    <w:p>
+      <w:pPr>
+        <w:rPr>
+          <w:rFonts w:ascii="Segoe UI" w:hAnsi="Segoe UI" w:cs="Segoe UI"/>
+          <w:color w:val="24292E"/>
+          <w:shd w:val="clear" w:color="auto" w:fill="FFFFFF"/>
+        </w:rPr>
+      </w:pPr>
+      <w:r>
+        <w:rPr>
+          <w:rFonts w:ascii="Segoe UI" w:hAnsi="Segoe UI" w:cs="Segoe UI"/>
+          <w:color w:val="24292E"/>
+          <w:shd w:val="clear" w:color="auto" w:fill="FFFFFF"/>
+        </w:rPr>
+        <w:t xml:space="preserve">           </w:t>
+      </w:r>
+      <w:r>
+        <w:rPr>
+          <w:rFonts w:ascii="Segoe UI" w:hAnsi="Segoe UI" w:cs="Segoe UI"/>
+          <w:color w:val="24292E"/>
+          <w:shd w:val="clear" w:color="auto" w:fill="FFFFFF"/>
+        </w:rPr>
+        <w:t>changed activation of last layer to Linear</w:t>
+      </w:r>
+      <w:r>
+        <w:rPr>
+          <w:rFonts w:ascii="Segoe UI" w:hAnsi="Segoe UI" w:cs="Segoe UI"/>
+          <w:color w:val="24292E"/>
+          <w:shd w:val="clear" w:color="auto" w:fill="FFFFFF"/>
+        </w:rPr>
+        <w:t xml:space="preserve"> and </w:t>
+      </w:r>
+      <w:r>
+        <w:rPr>
+          <w:rFonts w:ascii="Segoe UI" w:hAnsi="Segoe UI" w:cs="Segoe UI"/>
+          <w:color w:val="24292E"/>
+          <w:shd w:val="clear" w:color="auto" w:fill="FFFFFF"/>
+        </w:rPr>
+        <w:t>Batch size to 64 from 20</w:t>
+      </w:r>
+    </w:p>
+    <w:p>
+      <w:pPr>
+        <w:rPr>
+          <w:rFonts w:ascii="Segoe UI" w:hAnsi="Segoe UI" w:cs="Segoe UI"/>
+          <w:color w:val="24292E"/>
+          <w:shd w:val="clear" w:color="auto" w:fill="FFFFFF"/>
+        </w:rPr>
+      </w:pPr>
+      <w:r>
+        <w:rPr>
+          <w:rFonts w:ascii="Segoe UI" w:hAnsi="Segoe UI" w:cs="Segoe UI"/>
+          <w:color w:val="24292E"/>
+          <w:shd w:val="clear" w:color="auto" w:fill="FFFFFF"/>
+        </w:rPr>
+        <w:t xml:space="preserve">No of </w:t>
+      </w:r>
+      <w:r>
+        <w:rPr>
+          <w:rFonts w:ascii="Segoe UI" w:hAnsi="Segoe UI" w:cs="Segoe UI"/>
+          <w:color w:val="24292E"/>
+          <w:shd w:val="clear" w:color="auto" w:fill="FFFFFF"/>
+        </w:rPr>
         <w:t>Iterations: 50000</w:t>
       </w:r>
     </w:p>
@@ -179,15 +578,31 @@
           <w:color w:val="24292E"/>
           <w:shd w:val="clear" w:color="auto" w:fill="FFFFFF"/>
         </w:rPr>
-        <w:t>Total number of landings: 70</w:t>
-      </w:r>
-    </w:p>
-    <w:p>
-      <w:pPr>
-        <w:rPr>
-          <w:rFonts w:ascii="Segoe UI" w:hAnsi="Segoe UI" w:cs="Segoe UI"/>
-          <w:color w:val="24292E"/>
-          <w:shd w:val="clear" w:color="auto" w:fill="FFFFFF"/>
+        <w:t xml:space="preserve">Total number of landings: </w:t>
+      </w:r>
+      <w:r>
+        <w:rPr>
+          <w:rFonts w:ascii="Segoe UI" w:hAnsi="Segoe UI" w:cs="Segoe UI"/>
+          <w:color w:val="24292E"/>
+          <w:shd w:val="clear" w:color="auto" w:fill="FFFFFF"/>
+        </w:rPr>
+        <w:t>23</w:t>
+      </w:r>
+      <w:r>
+        <w:rPr>
+          <w:rFonts w:ascii="Segoe UI" w:hAnsi="Segoe UI" w:cs="Segoe UI"/>
+          <w:color w:val="24292E"/>
+          <w:shd w:val="clear" w:color="auto" w:fill="FFFFFF"/>
+        </w:rPr>
+        <w:t>, worsened the model</w:t>
+      </w:r>
+    </w:p>
+    <w:p>
+      <w:pPr>
+        <w:rPr>
+          <w:rFonts w:ascii="Times New Roman" w:eastAsia="Times New Roman" w:hAnsi="Times New Roman" w:cs="Times New Roman"/>
+          <w:sz w:val="24"/>
+          <w:szCs w:val="24"/>
         </w:rPr>
       </w:pPr>
       <w:r>
@@ -198,23 +613,64 @@
         </w:rPr>
         <w:t xml:space="preserve">Logs: </w:t>
       </w:r>
-    </w:p>
-    <w:p>
-      <w:pPr>
-        <w:rPr>
-          <w:rFonts w:ascii="Segoe UI" w:hAnsi="Segoe UI" w:cs="Segoe UI"/>
-          <w:color w:val="24292E"/>
-          <w:shd w:val="clear" w:color="auto" w:fill="FFFFFF"/>
-        </w:rPr>
-      </w:pPr>
-      <w:r>
-        <w:rPr>
-          <w:rFonts w:ascii="Segoe UI" w:hAnsi="Segoe UI" w:cs="Segoe UI"/>
-          <w:color w:val="24292E"/>
-          <w:shd w:val="clear" w:color="auto" w:fill="FFFFFF"/>
-        </w:rPr>
-        <w:t>Video of the model:</w:t>
-      </w:r>
+      <w:hyperlink r:id="rId8" w:history="1">
+        <w:r>
+          <w:rPr>
+            <w:rFonts w:ascii="Times New Roman" w:eastAsia="Times New Roman" w:hAnsi="Times New Roman" w:cs="Times New Roman"/>
+            <w:color w:val="0000FF"/>
+            <w:sz w:val="24"/>
+            <w:szCs w:val="24"/>
+            <w:u w:val="single"/>
+          </w:rPr>
+          <w:t>https://github.com/Divyaraaga/w251-DeepLearning/blob/master/hw11/logs/hw11_3rd_run</w:t>
+        </w:r>
+      </w:hyperlink>
+    </w:p>
+    <w:p>
+      <w:pPr>
+        <w:rPr>
+          <w:rFonts w:ascii="Times New Roman" w:eastAsia="Times New Roman" w:hAnsi="Times New Roman" w:cs="Times New Roman"/>
+          <w:sz w:val="24"/>
+          <w:szCs w:val="24"/>
+        </w:rPr>
+      </w:pPr>
+      <w:r>
+        <w:rPr>
+          <w:rFonts w:ascii="Segoe UI" w:hAnsi="Segoe UI" w:cs="Segoe UI"/>
+          <w:color w:val="24292E"/>
+          <w:shd w:val="clear" w:color="auto" w:fill="FFFFFF"/>
+        </w:rPr>
+        <w:t>Video</w:t>
+      </w:r>
+      <w:r>
+        <w:rPr>
+          <w:rFonts w:ascii="Segoe UI" w:hAnsi="Segoe UI" w:cs="Segoe UI"/>
+          <w:color w:val="24292E"/>
+          <w:shd w:val="clear" w:color="auto" w:fill="FFFFFF"/>
+        </w:rPr>
+        <w:t xml:space="preserve">: </w:t>
+      </w:r>
+      <w:hyperlink r:id="rId9" w:history="1">
+        <w:r>
+          <w:rPr>
+            <w:rFonts w:ascii="Times New Roman" w:eastAsia="Times New Roman" w:hAnsi="Times New Roman" w:cs="Times New Roman"/>
+            <w:color w:val="0000FF"/>
+            <w:sz w:val="24"/>
+            <w:szCs w:val="24"/>
+            <w:u w:val="single"/>
+          </w:rPr>
+          <w:t>https://github.com/Divyaraaga/w251-DeepLearning/blob/master/hw11/videos/third_run_frame9000.mp4</w:t>
+        </w:r>
+      </w:hyperlink>
+    </w:p>
+    <w:p>
+      <w:pPr>
+        <w:rPr>
+          <w:rFonts w:ascii="Segoe UI" w:hAnsi="Segoe UI" w:cs="Segoe UI"/>
+          <w:color w:val="24292E"/>
+          <w:shd w:val="clear" w:color="auto" w:fill="FFFFFF"/>
+        </w:rPr>
+      </w:pPr>
     </w:p>
     <w:p>
       <w:pPr>
@@ -238,9 +694,12 @@
           <w:rFonts w:ascii="Segoe UI" w:hAnsi="Segoe UI" w:cs="Segoe UI"/>
           <w:b/>
           <w:color w:val="24292E"/>
-          <w:shd w:val="clear" w:color="auto" w:fill="FFFFFF"/>
-        </w:rPr>
-        <w:t xml:space="preserve">Run </w:t>
+          <w:sz w:val="28"/>
+          <w:szCs w:val="28"/>
+          <w:shd w:val="clear" w:color="auto" w:fill="FFFFFF"/>
+        </w:rPr>
+        <w:lastRenderedPageBreak/>
+        <w:t>Run 4</w:t>
       </w:r>
       <w:r>
         <w:rPr>
@@ -249,15 +708,6 @@
           <w:color w:val="24292E"/>
           <w:shd w:val="clear" w:color="auto" w:fill="FFFFFF"/>
         </w:rPr>
-        <w:t>2</w:t>
-      </w:r>
-      <w:r>
-        <w:rPr>
-          <w:rFonts w:ascii="Segoe UI" w:hAnsi="Segoe UI" w:cs="Segoe UI"/>
-          <w:b/>
-          <w:color w:val="24292E"/>
-          <w:shd w:val="clear" w:color="auto" w:fill="FFFFFF"/>
-        </w:rPr>
         <w:t>:</w:t>
       </w:r>
       <w:r>
@@ -266,424 +716,127 @@
           <w:color w:val="24292E"/>
           <w:shd w:val="clear" w:color="auto" w:fill="FFFFFF"/>
         </w:rPr>
+        <w:t xml:space="preserve"> Changed the threshold and No of iterations</w:t>
+      </w:r>
+    </w:p>
+    <w:p>
+      <w:pPr>
+        <w:rPr>
+          <w:rFonts w:ascii="Segoe UI" w:hAnsi="Segoe UI" w:cs="Segoe UI"/>
+          <w:color w:val="24292E"/>
+          <w:shd w:val="clear" w:color="auto" w:fill="FFFFFF"/>
+        </w:rPr>
+      </w:pPr>
+      <w:r>
+        <w:rPr>
+          <w:rFonts w:ascii="Segoe UI" w:hAnsi="Segoe UI" w:cs="Segoe UI"/>
+          <w:color w:val="24292E"/>
+          <w:shd w:val="clear" w:color="auto" w:fill="FFFFFF"/>
+        </w:rPr>
+        <w:t>Iterations: 100000; Threshold: 1000, Batch Size back to 20</w:t>
+      </w:r>
+    </w:p>
+    <w:p>
+      <w:pPr>
+        <w:rPr>
+          <w:rFonts w:ascii="Segoe UI" w:hAnsi="Segoe UI" w:cs="Segoe UI"/>
+          <w:color w:val="24292E"/>
+          <w:shd w:val="clear" w:color="auto" w:fill="FFFFFF"/>
+        </w:rPr>
+      </w:pPr>
+      <w:r>
+        <w:rPr>
+          <w:rFonts w:ascii="Segoe UI" w:hAnsi="Segoe UI" w:cs="Segoe UI"/>
+          <w:color w:val="24292E"/>
+          <w:shd w:val="clear" w:color="auto" w:fill="FFFFFF"/>
+        </w:rPr>
+        <w:t>Total number of landings: 119</w:t>
+      </w:r>
+      <w:r>
+        <w:rPr>
+          <w:rFonts w:ascii="Segoe UI" w:hAnsi="Segoe UI" w:cs="Segoe UI"/>
+          <w:color w:val="24292E"/>
+          <w:shd w:val="clear" w:color="auto" w:fill="FFFFFF"/>
+        </w:rPr>
+        <w:t>, More no of landings than the default model</w:t>
+      </w:r>
+      <w:bookmarkStart w:id="0" w:name="_GoBack"/>
+      <w:bookmarkEnd w:id="0"/>
+    </w:p>
+    <w:p>
+      <w:pPr>
+        <w:rPr>
+          <w:rFonts w:ascii="Times New Roman" w:eastAsia="Times New Roman" w:hAnsi="Times New Roman" w:cs="Times New Roman"/>
+          <w:sz w:val="24"/>
+          <w:szCs w:val="24"/>
+        </w:rPr>
+      </w:pPr>
+      <w:r>
+        <w:rPr>
+          <w:rFonts w:ascii="Segoe UI" w:hAnsi="Segoe UI" w:cs="Segoe UI"/>
+          <w:color w:val="24292E"/>
+          <w:shd w:val="clear" w:color="auto" w:fill="FFFFFF"/>
+        </w:rPr>
+        <w:t xml:space="preserve">Logs: </w:t>
+      </w:r>
+      <w:hyperlink r:id="rId10" w:history="1">
+        <w:r>
+          <w:rPr>
+            <w:rFonts w:ascii="Times New Roman" w:eastAsia="Times New Roman" w:hAnsi="Times New Roman" w:cs="Times New Roman"/>
+            <w:color w:val="0000FF"/>
+            <w:sz w:val="24"/>
+            <w:szCs w:val="24"/>
+            <w:u w:val="single"/>
+          </w:rPr>
+          <w:t>https://github.com/Divyaraaga/w251-DeepLearning/blob/master/hw11/logs/hw11_4th_run</w:t>
+        </w:r>
+      </w:hyperlink>
+    </w:p>
+    <w:p>
+      <w:pPr>
+        <w:rPr>
+          <w:rFonts w:ascii="Times New Roman" w:eastAsia="Times New Roman" w:hAnsi="Times New Roman" w:cs="Times New Roman"/>
+          <w:sz w:val="24"/>
+          <w:szCs w:val="24"/>
+        </w:rPr>
+      </w:pPr>
+      <w:r>
+        <w:rPr>
+          <w:rFonts w:ascii="Segoe UI" w:hAnsi="Segoe UI" w:cs="Segoe UI"/>
+          <w:color w:val="24292E"/>
+          <w:shd w:val="clear" w:color="auto" w:fill="FFFFFF"/>
+        </w:rPr>
+        <w:t>Video:</w:t>
+      </w:r>
+      <w:r>
+        <w:rPr>
+          <w:rFonts w:ascii="Segoe UI" w:hAnsi="Segoe UI" w:cs="Segoe UI"/>
+          <w:color w:val="24292E"/>
+          <w:shd w:val="clear" w:color="auto" w:fill="FFFFFF"/>
+        </w:rPr>
         <w:t xml:space="preserve"> </w:t>
       </w:r>
-      <w:r>
-        <w:rPr>
-          <w:rFonts w:ascii="Segoe UI" w:hAnsi="Segoe UI" w:cs="Segoe UI"/>
-          <w:color w:val="24292E"/>
-          <w:shd w:val="clear" w:color="auto" w:fill="FFFFFF"/>
-        </w:rPr>
-        <w:t>Added 2 more layers to the model with nodes 128 and 64</w:t>
-      </w:r>
-    </w:p>
-    <w:p>
-      <w:pPr>
-        <w:rPr>
-          <w:rFonts w:ascii="Segoe UI" w:hAnsi="Segoe UI" w:cs="Segoe UI"/>
-          <w:color w:val="24292E"/>
-          <w:shd w:val="clear" w:color="auto" w:fill="FFFFFF"/>
-        </w:rPr>
-      </w:pPr>
-      <w:r>
-        <w:rPr>
-          <w:rFonts w:ascii="Segoe UI" w:hAnsi="Segoe UI" w:cs="Segoe UI"/>
-          <w:color w:val="24292E"/>
-          <w:shd w:val="clear" w:color="auto" w:fill="FFFFFF"/>
-        </w:rPr>
-        <w:t>Iterations: 50000</w:t>
-      </w:r>
-    </w:p>
-    <w:p>
-      <w:pPr>
-        <w:rPr>
-          <w:rFonts w:ascii="Segoe UI" w:hAnsi="Segoe UI" w:cs="Segoe UI"/>
-          <w:color w:val="24292E"/>
-          <w:shd w:val="clear" w:color="auto" w:fill="FFFFFF"/>
-        </w:rPr>
-      </w:pPr>
-      <w:r>
-        <w:rPr>
-          <w:rFonts w:ascii="Segoe UI" w:hAnsi="Segoe UI" w:cs="Segoe UI"/>
-          <w:color w:val="24292E"/>
-          <w:shd w:val="clear" w:color="auto" w:fill="FFFFFF"/>
-        </w:rPr>
-        <w:t>T</w:t>
-      </w:r>
-      <w:r>
-        <w:rPr>
-          <w:rFonts w:ascii="Segoe UI" w:hAnsi="Segoe UI" w:cs="Segoe UI"/>
-          <w:color w:val="24292E"/>
-          <w:shd w:val="clear" w:color="auto" w:fill="FFFFFF"/>
-        </w:rPr>
-        <w:t xml:space="preserve">otal number of landings: </w:t>
-      </w:r>
-      <w:r>
-        <w:rPr>
-          <w:rFonts w:ascii="Segoe UI" w:hAnsi="Segoe UI" w:cs="Segoe UI"/>
-          <w:color w:val="24292E"/>
-          <w:shd w:val="clear" w:color="auto" w:fill="FFFFFF"/>
-        </w:rPr>
-        <w:t>59, worsened the model</w:t>
-      </w:r>
-    </w:p>
-    <w:p>
-      <w:pPr>
-        <w:rPr>
-          <w:rFonts w:ascii="Segoe UI" w:hAnsi="Segoe UI" w:cs="Segoe UI"/>
-          <w:color w:val="24292E"/>
-          <w:shd w:val="clear" w:color="auto" w:fill="FFFFFF"/>
-        </w:rPr>
-      </w:pPr>
-      <w:r>
-        <w:rPr>
-          <w:rFonts w:ascii="Segoe UI" w:hAnsi="Segoe UI" w:cs="Segoe UI"/>
-          <w:color w:val="24292E"/>
-          <w:shd w:val="clear" w:color="auto" w:fill="FFFFFF"/>
-        </w:rPr>
-        <w:t xml:space="preserve">Logs: </w:t>
-      </w:r>
-    </w:p>
-    <w:p>
-      <w:pPr>
-        <w:rPr>
-          <w:rFonts w:ascii="Segoe UI" w:hAnsi="Segoe UI" w:cs="Segoe UI"/>
-          <w:color w:val="24292E"/>
-          <w:shd w:val="clear" w:color="auto" w:fill="FFFFFF"/>
-        </w:rPr>
-      </w:pPr>
-      <w:r>
-        <w:rPr>
-          <w:rFonts w:ascii="Segoe UI" w:hAnsi="Segoe UI" w:cs="Segoe UI"/>
-          <w:color w:val="24292E"/>
-          <w:shd w:val="clear" w:color="auto" w:fill="FFFFFF"/>
-        </w:rPr>
-        <w:t>Video of the model:</w:t>
-      </w:r>
-    </w:p>
-    <w:p>
-      <w:pPr>
-        <w:rPr>
-          <w:rFonts w:ascii="Segoe UI" w:hAnsi="Segoe UI" w:cs="Segoe UI"/>
-          <w:color w:val="24292E"/>
-          <w:shd w:val="clear" w:color="auto" w:fill="FFFFFF"/>
-        </w:rPr>
-      </w:pPr>
-    </w:p>
-    <w:p>
-      <w:pPr>
-        <w:rPr>
-          <w:rFonts w:ascii="Segoe UI" w:hAnsi="Segoe UI" w:cs="Segoe UI"/>
-          <w:color w:val="24292E"/>
-          <w:shd w:val="clear" w:color="auto" w:fill="FFFFFF"/>
-        </w:rPr>
-      </w:pPr>
-      <w:r>
-        <w:rPr>
-          <w:rFonts w:ascii="Segoe UI" w:hAnsi="Segoe UI" w:cs="Segoe UI"/>
-          <w:b/>
-          <w:color w:val="24292E"/>
-          <w:shd w:val="clear" w:color="auto" w:fill="FFFFFF"/>
-        </w:rPr>
-        <w:t xml:space="preserve">Run </w:t>
-      </w:r>
-      <w:r>
-        <w:rPr>
-          <w:rFonts w:ascii="Segoe UI" w:hAnsi="Segoe UI" w:cs="Segoe UI"/>
-          <w:b/>
-          <w:color w:val="24292E"/>
-          <w:shd w:val="clear" w:color="auto" w:fill="FFFFFF"/>
-        </w:rPr>
-        <w:t>3</w:t>
-      </w:r>
-      <w:r>
-        <w:rPr>
-          <w:rFonts w:ascii="Segoe UI" w:hAnsi="Segoe UI" w:cs="Segoe UI"/>
-          <w:b/>
-          <w:color w:val="24292E"/>
-          <w:shd w:val="clear" w:color="auto" w:fill="FFFFFF"/>
-        </w:rPr>
-        <w:t>:</w:t>
-      </w:r>
-      <w:r>
-        <w:rPr>
-          <w:rFonts w:ascii="Segoe UI" w:hAnsi="Segoe UI" w:cs="Segoe UI"/>
-          <w:color w:val="24292E"/>
-          <w:shd w:val="clear" w:color="auto" w:fill="FFFFFF"/>
-        </w:rPr>
-        <w:t xml:space="preserve"> Added 2 more layers to the model with nodes 128 and 64</w:t>
-      </w:r>
-      <w:r>
-        <w:rPr>
-          <w:rFonts w:ascii="Segoe UI" w:hAnsi="Segoe UI" w:cs="Segoe UI"/>
-          <w:color w:val="24292E"/>
-          <w:shd w:val="clear" w:color="auto" w:fill="FFFFFF"/>
-        </w:rPr>
-        <w:t xml:space="preserve"> and </w:t>
-      </w:r>
-    </w:p>
-    <w:p>
-      <w:pPr>
-        <w:rPr>
-          <w:rFonts w:ascii="Segoe UI" w:hAnsi="Segoe UI" w:cs="Segoe UI"/>
-          <w:color w:val="24292E"/>
-          <w:shd w:val="clear" w:color="auto" w:fill="FFFFFF"/>
-        </w:rPr>
-      </w:pPr>
-      <w:r>
-        <w:rPr>
-          <w:rFonts w:ascii="Segoe UI" w:hAnsi="Segoe UI" w:cs="Segoe UI"/>
-          <w:color w:val="24292E"/>
-          <w:shd w:val="clear" w:color="auto" w:fill="FFFFFF"/>
-        </w:rPr>
-        <w:t xml:space="preserve">           </w:t>
-      </w:r>
-      <w:r>
-        <w:rPr>
-          <w:rFonts w:ascii="Segoe UI" w:hAnsi="Segoe UI" w:cs="Segoe UI"/>
-          <w:color w:val="24292E"/>
-          <w:shd w:val="clear" w:color="auto" w:fill="FFFFFF"/>
-        </w:rPr>
-        <w:t>changed activation of last layer to Linear</w:t>
-      </w:r>
-      <w:r>
-        <w:rPr>
-          <w:rFonts w:ascii="Segoe UI" w:hAnsi="Segoe UI" w:cs="Segoe UI"/>
-          <w:color w:val="24292E"/>
-          <w:shd w:val="clear" w:color="auto" w:fill="FFFFFF"/>
-        </w:rPr>
-        <w:t>. Batch size to 64 from 20</w:t>
-      </w:r>
-    </w:p>
-    <w:p>
-      <w:pPr>
-        <w:rPr>
-          <w:rFonts w:ascii="Segoe UI" w:hAnsi="Segoe UI" w:cs="Segoe UI"/>
-          <w:color w:val="24292E"/>
-          <w:shd w:val="clear" w:color="auto" w:fill="FFFFFF"/>
-        </w:rPr>
-      </w:pPr>
-      <w:r>
-        <w:rPr>
-          <w:rFonts w:ascii="Segoe UI" w:hAnsi="Segoe UI" w:cs="Segoe UI"/>
-          <w:color w:val="24292E"/>
-          <w:shd w:val="clear" w:color="auto" w:fill="FFFFFF"/>
-        </w:rPr>
-        <w:t>Iterations: 50000</w:t>
-      </w:r>
-    </w:p>
-    <w:p>
-      <w:pPr>
-        <w:rPr>
-          <w:rFonts w:ascii="Segoe UI" w:hAnsi="Segoe UI" w:cs="Segoe UI"/>
-          <w:color w:val="24292E"/>
-          <w:shd w:val="clear" w:color="auto" w:fill="FFFFFF"/>
-        </w:rPr>
-      </w:pPr>
-      <w:r>
-        <w:rPr>
-          <w:rFonts w:ascii="Segoe UI" w:hAnsi="Segoe UI" w:cs="Segoe UI"/>
-          <w:color w:val="24292E"/>
-          <w:shd w:val="clear" w:color="auto" w:fill="FFFFFF"/>
-        </w:rPr>
-        <w:t xml:space="preserve">Total number of landings: </w:t>
-      </w:r>
-      <w:r>
-        <w:rPr>
-          <w:rFonts w:ascii="Segoe UI" w:hAnsi="Segoe UI" w:cs="Segoe UI"/>
-          <w:color w:val="24292E"/>
-          <w:shd w:val="clear" w:color="auto" w:fill="FFFFFF"/>
-        </w:rPr>
-        <w:t>23</w:t>
-      </w:r>
-      <w:r>
-        <w:rPr>
-          <w:rFonts w:ascii="Segoe UI" w:hAnsi="Segoe UI" w:cs="Segoe UI"/>
-          <w:color w:val="24292E"/>
-          <w:shd w:val="clear" w:color="auto" w:fill="FFFFFF"/>
-        </w:rPr>
-        <w:t>, worsened the model</w:t>
-      </w:r>
-    </w:p>
-    <w:p>
-      <w:pPr>
-        <w:rPr>
-          <w:rFonts w:ascii="Segoe UI" w:hAnsi="Segoe UI" w:cs="Segoe UI"/>
-          <w:color w:val="24292E"/>
-          <w:shd w:val="clear" w:color="auto" w:fill="FFFFFF"/>
-        </w:rPr>
-      </w:pPr>
-      <w:r>
-        <w:rPr>
-          <w:rFonts w:ascii="Segoe UI" w:hAnsi="Segoe UI" w:cs="Segoe UI"/>
-          <w:color w:val="24292E"/>
-          <w:shd w:val="clear" w:color="auto" w:fill="FFFFFF"/>
-        </w:rPr>
-        <w:t xml:space="preserve">Logs: </w:t>
-      </w:r>
-    </w:p>
-    <w:p>
-      <w:pPr>
-        <w:rPr>
-          <w:rFonts w:ascii="Segoe UI" w:hAnsi="Segoe UI" w:cs="Segoe UI"/>
-          <w:color w:val="24292E"/>
-          <w:shd w:val="clear" w:color="auto" w:fill="FFFFFF"/>
-        </w:rPr>
-      </w:pPr>
-      <w:r>
-        <w:rPr>
-          <w:rFonts w:ascii="Segoe UI" w:hAnsi="Segoe UI" w:cs="Segoe UI"/>
-          <w:color w:val="24292E"/>
-          <w:shd w:val="clear" w:color="auto" w:fill="FFFFFF"/>
-        </w:rPr>
-        <w:t>Video of the model:</w:t>
-      </w:r>
-    </w:p>
-    <w:p>
-      <w:pPr>
-        <w:rPr>
-          <w:rFonts w:ascii="Segoe UI" w:hAnsi="Segoe UI" w:cs="Segoe UI"/>
-          <w:color w:val="24292E"/>
-          <w:shd w:val="clear" w:color="auto" w:fill="FFFFFF"/>
-        </w:rPr>
-      </w:pPr>
-    </w:p>
-    <w:p>
-      <w:pPr>
-        <w:rPr>
-          <w:rFonts w:ascii="Segoe UI" w:hAnsi="Segoe UI" w:cs="Segoe UI"/>
-          <w:color w:val="24292E"/>
-          <w:shd w:val="clear" w:color="auto" w:fill="FFFFFF"/>
-        </w:rPr>
-      </w:pPr>
-      <w:r>
-        <w:rPr>
-          <w:rFonts w:ascii="Segoe UI" w:hAnsi="Segoe UI" w:cs="Segoe UI"/>
-          <w:b/>
-          <w:color w:val="24292E"/>
-          <w:shd w:val="clear" w:color="auto" w:fill="FFFFFF"/>
-        </w:rPr>
-        <w:t xml:space="preserve">Run </w:t>
-      </w:r>
-      <w:r>
-        <w:rPr>
-          <w:rFonts w:ascii="Segoe UI" w:hAnsi="Segoe UI" w:cs="Segoe UI"/>
-          <w:b/>
-          <w:color w:val="24292E"/>
-          <w:shd w:val="clear" w:color="auto" w:fill="FFFFFF"/>
-        </w:rPr>
-        <w:t>4</w:t>
-      </w:r>
-      <w:r>
-        <w:rPr>
-          <w:rFonts w:ascii="Segoe UI" w:hAnsi="Segoe UI" w:cs="Segoe UI"/>
-          <w:b/>
-          <w:color w:val="24292E"/>
-          <w:shd w:val="clear" w:color="auto" w:fill="FFFFFF"/>
-        </w:rPr>
-        <w:t>:</w:t>
-      </w:r>
-      <w:r>
-        <w:rPr>
-          <w:rFonts w:ascii="Segoe UI" w:hAnsi="Segoe UI" w:cs="Segoe UI"/>
-          <w:color w:val="24292E"/>
-          <w:shd w:val="clear" w:color="auto" w:fill="FFFFFF"/>
-        </w:rPr>
-        <w:t xml:space="preserve"> </w:t>
-      </w:r>
-      <w:r>
-        <w:rPr>
-          <w:rFonts w:ascii="Segoe UI" w:hAnsi="Segoe UI" w:cs="Segoe UI"/>
-          <w:color w:val="24292E"/>
-          <w:shd w:val="clear" w:color="auto" w:fill="FFFFFF"/>
-        </w:rPr>
-        <w:t>Changed the threshold and No of iterations</w:t>
-      </w:r>
-    </w:p>
-    <w:p>
-      <w:pPr>
-        <w:rPr>
-          <w:rFonts w:ascii="Segoe UI" w:hAnsi="Segoe UI" w:cs="Segoe UI"/>
-          <w:color w:val="24292E"/>
-          <w:shd w:val="clear" w:color="auto" w:fill="FFFFFF"/>
-        </w:rPr>
-      </w:pPr>
-      <w:r>
-        <w:rPr>
-          <w:rFonts w:ascii="Segoe UI" w:hAnsi="Segoe UI" w:cs="Segoe UI"/>
-          <w:color w:val="24292E"/>
-          <w:shd w:val="clear" w:color="auto" w:fill="FFFFFF"/>
-        </w:rPr>
-        <w:t xml:space="preserve">Iterations: </w:t>
-      </w:r>
-      <w:r>
-        <w:rPr>
-          <w:rFonts w:ascii="Segoe UI" w:hAnsi="Segoe UI" w:cs="Segoe UI"/>
-          <w:color w:val="24292E"/>
-          <w:shd w:val="clear" w:color="auto" w:fill="FFFFFF"/>
-        </w:rPr>
-        <w:t>100000; Threshold: 1000, Batch Size back to 20</w:t>
-      </w:r>
-    </w:p>
-    <w:p>
-      <w:pPr>
-        <w:rPr>
-          <w:rFonts w:ascii="Segoe UI" w:hAnsi="Segoe UI" w:cs="Segoe UI"/>
-          <w:color w:val="24292E"/>
-          <w:shd w:val="clear" w:color="auto" w:fill="FFFFFF"/>
-        </w:rPr>
-      </w:pPr>
-      <w:r>
-        <w:rPr>
-          <w:rFonts w:ascii="Segoe UI" w:hAnsi="Segoe UI" w:cs="Segoe UI"/>
-          <w:color w:val="24292E"/>
-          <w:shd w:val="clear" w:color="auto" w:fill="FFFFFF"/>
-        </w:rPr>
-        <w:t xml:space="preserve">Total number of landings: </w:t>
-      </w:r>
-      <w:r>
-        <w:rPr>
-          <w:rFonts w:ascii="Segoe UI" w:hAnsi="Segoe UI" w:cs="Segoe UI"/>
-          <w:color w:val="24292E"/>
-          <w:shd w:val="clear" w:color="auto" w:fill="FFFFFF"/>
-        </w:rPr>
-        <w:t>119</w:t>
-      </w:r>
-    </w:p>
-    <w:p>
-      <w:pPr>
-        <w:rPr>
-          <w:rFonts w:ascii="Segoe UI" w:hAnsi="Segoe UI" w:cs="Segoe UI"/>
-          <w:color w:val="24292E"/>
-          <w:shd w:val="clear" w:color="auto" w:fill="FFFFFF"/>
-        </w:rPr>
-      </w:pPr>
-      <w:r>
-        <w:rPr>
-          <w:rFonts w:ascii="Segoe UI" w:hAnsi="Segoe UI" w:cs="Segoe UI"/>
-          <w:color w:val="24292E"/>
-          <w:shd w:val="clear" w:color="auto" w:fill="FFFFFF"/>
-        </w:rPr>
-        <w:t xml:space="preserve">Logs: </w:t>
-      </w:r>
-    </w:p>
-    <w:p>
-      <w:pPr>
-        <w:rPr>
-          <w:rFonts w:ascii="Segoe UI" w:hAnsi="Segoe UI" w:cs="Segoe UI"/>
-          <w:color w:val="24292E"/>
-          <w:shd w:val="clear" w:color="auto" w:fill="FFFFFF"/>
-        </w:rPr>
-      </w:pPr>
-      <w:r>
-        <w:rPr>
-          <w:rFonts w:ascii="Segoe UI" w:hAnsi="Segoe UI" w:cs="Segoe UI"/>
-          <w:color w:val="24292E"/>
-          <w:shd w:val="clear" w:color="auto" w:fill="FFFFFF"/>
-        </w:rPr>
-        <w:lastRenderedPageBreak/>
-        <w:t>Video of the model:</w:t>
-      </w:r>
+      <w:hyperlink r:id="rId11" w:history="1">
+        <w:r>
+          <w:rPr>
+            <w:rFonts w:ascii="Times New Roman" w:eastAsia="Times New Roman" w:hAnsi="Times New Roman" w:cs="Times New Roman"/>
+            <w:color w:val="0000FF"/>
+            <w:sz w:val="24"/>
+            <w:szCs w:val="24"/>
+            <w:u w:val="single"/>
+          </w:rPr>
+          <w:t>https://github.com/Divyaraaga/w251-DeepLearning/blob/master/hw11/videos/fourth_run_frame99000.mp4</w:t>
+        </w:r>
+      </w:hyperlink>
+    </w:p>
+    <w:p>
+      <w:pPr>
+        <w:rPr>
+          <w:rFonts w:ascii="Segoe UI" w:hAnsi="Segoe UI" w:cs="Segoe UI"/>
+          <w:color w:val="24292E"/>
+          <w:shd w:val="clear" w:color="auto" w:fill="FFFFFF"/>
+        </w:rPr>
+      </w:pPr>
     </w:p>
     <w:p>
       <w:pPr>
@@ -759,7 +912,7 @@
       </w:pPr>
     </w:pPrDefault>
   </w:docDefaults>
-  <w:latentStyles w:defLockedState="0" w:defUIPriority="99" w:defSemiHidden="0" w:defUnhideWhenUsed="0" w:defQFormat="0" w:count="375">
+  <w:latentStyles w:defLockedState="0" w:defUIPriority="99" w:defSemiHidden="0" w:defUnhideWhenUsed="0" w:defQFormat="0" w:count="376">
     <w:lsdException w:name="Normal" w:uiPriority="0" w:qFormat="1"/>
     <w:lsdException w:name="heading 1" w:uiPriority="9" w:qFormat="1"/>
     <w:lsdException w:name="heading 2" w:semiHidden="1" w:uiPriority="9" w:unhideWhenUsed="1" w:qFormat="1"/>
@@ -865,7 +1018,6 @@
     <w:lsdException w:name="HTML Sample" w:semiHidden="1" w:unhideWhenUsed="1"/>
     <w:lsdException w:name="HTML Typewriter" w:semiHidden="1" w:unhideWhenUsed="1"/>
     <w:lsdException w:name="HTML Variable" w:semiHidden="1" w:unhideWhenUsed="1"/>
-    <w:lsdException w:name="Normal Table" w:semiHidden="1" w:unhideWhenUsed="1"/>
     <w:lsdException w:name="annotation subject" w:semiHidden="1" w:unhideWhenUsed="1"/>
     <w:lsdException w:name="No List" w:semiHidden="1" w:unhideWhenUsed="1"/>
     <w:lsdException w:name="Outline List 1" w:semiHidden="1" w:unhideWhenUsed="1"/>
@@ -912,10 +1064,8 @@
     <w:lsdException w:name="Table Subtle 2" w:semiHidden="1" w:unhideWhenUsed="1"/>
     <w:lsdException w:name="Table Web 1" w:semiHidden="1" w:unhideWhenUsed="1"/>
     <w:lsdException w:name="Table Web 2" w:semiHidden="1" w:unhideWhenUsed="1"/>
-    <w:lsdException w:name="Table Web 3" w:semiHidden="1" w:unhideWhenUsed="1"/>
     <w:lsdException w:name="Balloon Text" w:semiHidden="1" w:unhideWhenUsed="1"/>
     <w:lsdException w:name="Table Grid" w:uiPriority="39"/>
-    <w:lsdException w:name="Table Theme" w:semiHidden="1" w:unhideWhenUsed="1"/>
     <w:lsdException w:name="Placeholder Text" w:semiHidden="1"/>
     <w:lsdException w:name="No Spacing" w:uiPriority="1" w:qFormat="1"/>
     <w:lsdException w:name="Light Shading" w:uiPriority="60"/>
@@ -1135,6 +1285,7 @@
     <w:lsdException w:name="Smart Hyperlink" w:semiHidden="1" w:unhideWhenUsed="1"/>
     <w:lsdException w:name="Hashtag" w:semiHidden="1" w:unhideWhenUsed="1"/>
     <w:lsdException w:name="Unresolved Mention" w:semiHidden="1" w:unhideWhenUsed="1"/>
+    <w:lsdException w:name="Smart Link" w:semiHidden="1" w:unhideWhenUsed="1"/>
   </w:latentStyles>
   <w:style w:type="paragraph" w:default="1" w:styleId="Normal">
     <w:name w:val="Normal"/>
@@ -1166,6 +1317,18 @@
     <w:uiPriority w:val="99"/>
     <w:semiHidden/>
     <w:unhideWhenUsed/>
+  </w:style>
+  <w:style w:type="character" w:styleId="Hyperlink">
+    <w:name w:val="Hyperlink"/>
+    <w:basedOn w:val="DefaultParagraphFont"/>
+    <w:uiPriority w:val="99"/>
+    <w:semiHidden/>
+    <w:unhideWhenUsed/>
+    <w:rsid w:val="00850F6C"/>
+    <w:rPr>
+      <w:color w:val="0000FF"/>
+      <w:u w:val="single"/>
+    </w:rPr>
   </w:style>
 </w:styles>
 </file>

</xml_diff>